<commit_message>
labs: minor edits to week 9 and week 11 labs
</commit_message>
<xml_diff>
--- a/Week11/labWeek11.docx
+++ b/Week11/labWeek11.docx
@@ -299,7 +299,6 @@
         <w:ind w:firstLine="567"/>
       </w:pPr>
       <w:proofErr w:type="spellStart"/>
-      <w:proofErr w:type="gramStart"/>
       <w:r>
         <w:rPr>
           <w:rFonts w:ascii="Courier" w:hAnsi="Courier"/>
@@ -307,7 +306,6 @@
         <w:t>reducePCA.m</w:t>
       </w:r>
       <w:proofErr w:type="spellEnd"/>
-      <w:proofErr w:type="gramEnd"/>
       <w:r>
         <w:t xml:space="preserve"> – code to perform the PCA dimensionality reduction</w:t>
       </w:r>
@@ -320,7 +318,6 @@
         <w:ind w:firstLine="567"/>
       </w:pPr>
       <w:proofErr w:type="spellStart"/>
-      <w:proofErr w:type="gramStart"/>
       <w:r>
         <w:rPr>
           <w:rFonts w:ascii="Courier" w:hAnsi="Courier"/>
@@ -328,7 +325,6 @@
         <w:t>computePCAaxes.m</w:t>
       </w:r>
       <w:proofErr w:type="spellEnd"/>
-      <w:proofErr w:type="gramEnd"/>
       <w:r>
         <w:rPr>
           <w:rFonts w:ascii="Courier" w:hAnsi="Courier"/>
@@ -928,222 +924,322 @@
         </w:rPr>
         <w:t>+1)</w:t>
       </w:r>
+      <w:r>
+        <w:rPr>
+          <w:rFonts w:ascii="Courier" w:hAnsi="Courier"/>
+        </w:rPr>
+        <w:t>==K,:);</w:t>
+      </w:r>
+    </w:p>
+    <w:p>
+      <w:pPr>
+        <w:rPr>
+          <w:rFonts w:ascii="Courier" w:hAnsi="Courier"/>
+        </w:rPr>
+      </w:pPr>
+    </w:p>
+    <w:p>
+      <w:r>
+        <w:t>(Make sure that you understand why the above instructions work).</w:t>
+      </w:r>
+    </w:p>
+    <w:p>
+      <w:pPr>
+        <w:pStyle w:val="Heading1"/>
+      </w:pPr>
+      <w:r>
+        <w:t xml:space="preserve">4. </w:t>
+      </w:r>
+      <w:r>
+        <w:t>Performing the dimensionality reduction</w:t>
+      </w:r>
+    </w:p>
+    <w:p/>
+    <w:p>
+      <w:r>
+        <w:t>We are now going to perform the PCA analysis and use the analysis to reduce the dimensionality of the data</w:t>
+      </w:r>
+      <w:r>
+        <w:t>.</w:t>
+      </w:r>
+      <w:r>
+        <w:t xml:space="preserve"> I’ve split the PCA dimensionality reduction into two stages: </w:t>
+      </w:r>
+      <w:proofErr w:type="spellStart"/>
+      <w:r>
+        <w:rPr>
+          <w:rFonts w:ascii="Courier" w:hAnsi="Courier"/>
+        </w:rPr>
+        <w:t>learnPCA.m</w:t>
+      </w:r>
+      <w:proofErr w:type="spellEnd"/>
+      <w:r>
+        <w:t xml:space="preserve"> will </w:t>
+      </w:r>
+      <w:proofErr w:type="spellStart"/>
+      <w:r>
+        <w:t>analyse</w:t>
+      </w:r>
+      <w:proofErr w:type="spellEnd"/>
+      <w:r>
+        <w:t xml:space="preserve"> the training data and find the first </w:t>
+      </w:r>
+      <w:r>
+        <w:rPr>
+          <w:i/>
+        </w:rPr>
+        <w:t xml:space="preserve">N </w:t>
+      </w:r>
+      <w:r>
+        <w:t xml:space="preserve">principle component axes. </w:t>
+      </w:r>
+      <w:proofErr w:type="spellStart"/>
+      <w:proofErr w:type="gramStart"/>
+      <w:r>
+        <w:rPr>
+          <w:rFonts w:ascii="Courier" w:hAnsi="Courier"/>
+        </w:rPr>
+        <w:t>reducePCA.m</w:t>
+      </w:r>
+      <w:proofErr w:type="spellEnd"/>
+      <w:r>
+        <w:t xml:space="preserve">  will</w:t>
+      </w:r>
+      <w:proofErr w:type="gramEnd"/>
+      <w:r>
+        <w:t xml:space="preserve"> then be used to reduce the dimensionality of the training data and test data by projecting onto these </w:t>
+      </w:r>
+      <w:r>
+        <w:rPr>
+          <w:i/>
+        </w:rPr>
+        <w:t>N</w:t>
+      </w:r>
+      <w:r>
+        <w:t xml:space="preserve"> </w:t>
+      </w:r>
+      <w:r>
+        <w:t xml:space="preserve">axes. It is logical to split it this way because the analysis step is only applied to the training data, whereas the dimensionality reduction will be applied to all the data. </w:t>
+      </w:r>
+    </w:p>
+    <w:p/>
+    <w:p>
+      <w:r>
+        <w:t xml:space="preserve">First perform the analysis step, </w:t>
+      </w:r>
+    </w:p>
+    <w:p/>
+    <w:p>
+      <w:pPr>
+        <w:ind w:firstLine="567"/>
+        <w:rPr>
+          <w:rFonts w:ascii="Courier" w:hAnsi="Courier"/>
+        </w:rPr>
+      </w:pPr>
+      <w:proofErr w:type="spellStart"/>
+      <w:proofErr w:type="gramStart"/>
+      <w:r>
+        <w:rPr>
+          <w:rFonts w:ascii="Courier" w:hAnsi="Courier"/>
+        </w:rPr>
+        <w:t>nAxes</w:t>
+      </w:r>
+      <w:proofErr w:type="spellEnd"/>
+      <w:proofErr w:type="gramEnd"/>
+      <w:r>
+        <w:rPr>
+          <w:rFonts w:ascii="Courier" w:hAnsi="Courier"/>
+        </w:rPr>
+        <w:t xml:space="preserve"> = 10;</w:t>
+      </w:r>
+    </w:p>
+    <w:p>
+      <w:pPr>
+        <w:ind w:firstLine="567"/>
+        <w:rPr>
+          <w:rFonts w:ascii="Courier" w:hAnsi="Courier"/>
+        </w:rPr>
+      </w:pPr>
+      <w:r>
+        <w:rPr>
+          <w:rFonts w:ascii="Courier" w:hAnsi="Courier"/>
+        </w:rPr>
+        <w:t>[</w:t>
+      </w:r>
+      <w:proofErr w:type="spellStart"/>
+      <w:proofErr w:type="gramStart"/>
+      <w:r>
+        <w:rPr>
+          <w:rFonts w:ascii="Courier" w:hAnsi="Courier"/>
+        </w:rPr>
+        <w:t>pca</w:t>
+      </w:r>
+      <w:proofErr w:type="gramEnd"/>
+      <w:r>
+        <w:rPr>
+          <w:rFonts w:ascii="Courier" w:hAnsi="Courier"/>
+        </w:rPr>
+        <w:t>_axes</w:t>
+      </w:r>
+      <w:proofErr w:type="spellEnd"/>
+      <w:r>
+        <w:rPr>
+          <w:rFonts w:ascii="Courier" w:hAnsi="Courier"/>
+        </w:rPr>
+        <w:t xml:space="preserve">, </w:t>
+      </w:r>
+      <w:proofErr w:type="spellStart"/>
+      <w:r>
+        <w:rPr>
+          <w:rFonts w:ascii="Courier" w:hAnsi="Courier"/>
+        </w:rPr>
+        <w:t>mean_vector</w:t>
+      </w:r>
+      <w:proofErr w:type="spellEnd"/>
+      <w:r>
+        <w:rPr>
+          <w:rFonts w:ascii="Courier" w:hAnsi="Courier"/>
+        </w:rPr>
+        <w:t xml:space="preserve">] = </w:t>
+      </w:r>
+      <w:proofErr w:type="spellStart"/>
+      <w:r>
+        <w:rPr>
+          <w:rFonts w:ascii="Courier" w:hAnsi="Courier"/>
+        </w:rPr>
+        <w:t>learnPCA</w:t>
+      </w:r>
+      <w:proofErr w:type="spellEnd"/>
+      <w:r>
+        <w:rPr>
+          <w:rFonts w:ascii="Courier" w:hAnsi="Courier"/>
+        </w:rPr>
+        <w:t>(</w:t>
+      </w:r>
+      <w:proofErr w:type="spellStart"/>
+      <w:r>
+        <w:rPr>
+          <w:rFonts w:ascii="Courier" w:hAnsi="Courier"/>
+        </w:rPr>
+        <w:t>train_data</w:t>
+      </w:r>
+      <w:proofErr w:type="spellEnd"/>
+      <w:r>
+        <w:rPr>
+          <w:rFonts w:ascii="Courier" w:hAnsi="Courier"/>
+        </w:rPr>
+        <w:t xml:space="preserve">, </w:t>
+      </w:r>
+      <w:proofErr w:type="spellStart"/>
+      <w:r>
+        <w:rPr>
+          <w:rFonts w:ascii="Courier" w:hAnsi="Courier"/>
+        </w:rPr>
+        <w:t>nAxes</w:t>
+      </w:r>
+      <w:proofErr w:type="spellEnd"/>
+      <w:r>
+        <w:rPr>
+          <w:rFonts w:ascii="Courier" w:hAnsi="Courier"/>
+        </w:rPr>
+        <w:t>);</w:t>
+      </w:r>
+    </w:p>
+    <w:p>
+      <w:pPr>
+        <w:rPr>
+          <w:rFonts w:ascii="Courier" w:hAnsi="Courier"/>
+        </w:rPr>
+      </w:pPr>
+    </w:p>
+    <w:p>
+      <w:r>
+        <w:t xml:space="preserve">Note the program also returns the </w:t>
+      </w:r>
+      <w:proofErr w:type="spellStart"/>
+      <w:r>
+        <w:t>mean_vector</w:t>
+      </w:r>
+      <w:proofErr w:type="spellEnd"/>
+      <w:r>
+        <w:t xml:space="preserve"> – we will need this when performing the projection.  </w:t>
+      </w:r>
+    </w:p>
+    <w:p/>
+    <w:p>
+      <w:r>
+        <w:t xml:space="preserve">To display one of the PCA axes as an image (i.e. an </w:t>
+      </w:r>
+      <w:proofErr w:type="spellStart"/>
+      <w:r>
+        <w:t>eigenface</w:t>
+      </w:r>
+      <w:proofErr w:type="spellEnd"/>
+      <w:r>
+        <w:t>) you can do</w:t>
+      </w:r>
+      <w:r>
+        <w:t>,</w:t>
+      </w:r>
       <w:bookmarkStart w:id="0" w:name="_GoBack"/>
       <w:bookmarkEnd w:id="0"/>
-      <w:r>
-        <w:rPr>
-          <w:rFonts w:ascii="Courier" w:hAnsi="Courier"/>
-        </w:rPr>
-        <w:t>==K,:);</w:t>
-      </w:r>
-    </w:p>
-    <w:p>
-      <w:pPr>
-        <w:rPr>
-          <w:rFonts w:ascii="Courier" w:hAnsi="Courier"/>
-        </w:rPr>
-      </w:pPr>
-    </w:p>
-    <w:p>
-      <w:r>
-        <w:t>(Make sure that you understand why the above instructions work).</w:t>
-      </w:r>
-    </w:p>
-    <w:p>
-      <w:pPr>
-        <w:pStyle w:val="Heading1"/>
-      </w:pPr>
-      <w:r>
-        <w:t xml:space="preserve">4. </w:t>
-      </w:r>
-      <w:r>
-        <w:t>Performing the dimensionality reduction</w:t>
-      </w:r>
-    </w:p>
-    <w:p/>
-    <w:p>
-      <w:r>
-        <w:t>We are now going to perform the PCA analysis and use the analysis to reduce the dimensionality of the data</w:t>
-      </w:r>
-      <w:r>
-        <w:t>.</w:t>
-      </w:r>
-      <w:r>
-        <w:t xml:space="preserve"> I’ve split the PCA dimensionality reduction into two stages: </w:t>
-      </w:r>
-      <w:proofErr w:type="spellStart"/>
-      <w:r>
-        <w:rPr>
-          <w:rFonts w:ascii="Courier" w:hAnsi="Courier"/>
-        </w:rPr>
-        <w:t>learnPCA.m</w:t>
-      </w:r>
-      <w:proofErr w:type="spellEnd"/>
-      <w:r>
-        <w:t xml:space="preserve"> will </w:t>
-      </w:r>
-      <w:proofErr w:type="spellStart"/>
-      <w:r>
-        <w:t>analyse</w:t>
-      </w:r>
-      <w:proofErr w:type="spellEnd"/>
-      <w:r>
-        <w:t xml:space="preserve"> the training data and find the first </w:t>
-      </w:r>
-      <w:r>
-        <w:rPr>
-          <w:i/>
-        </w:rPr>
-        <w:t xml:space="preserve">N </w:t>
-      </w:r>
-      <w:r>
-        <w:t xml:space="preserve">principle component axes. </w:t>
-      </w:r>
+    </w:p>
+    <w:p>
+      <w:r>
+        <w:t xml:space="preserve"> </w:t>
+      </w:r>
+    </w:p>
+    <w:p>
+      <w:pPr>
+        <w:ind w:firstLine="567"/>
+        <w:rPr>
+          <w:rFonts w:ascii="Courier" w:hAnsi="Courier"/>
+        </w:rPr>
+      </w:pPr>
+      <w:r>
+        <w:rPr>
+          <w:rFonts w:ascii="Courier" w:hAnsi="Courier"/>
+        </w:rPr>
+        <w:t>PCA_N = 1;</w:t>
+      </w:r>
+    </w:p>
+    <w:p>
+      <w:pPr>
+        <w:ind w:firstLine="567"/>
+        <w:rPr>
+          <w:rFonts w:ascii="Courier" w:hAnsi="Courier"/>
+        </w:rPr>
+      </w:pPr>
       <w:proofErr w:type="spellStart"/>
       <w:proofErr w:type="gramStart"/>
       <w:r>
         <w:rPr>
           <w:rFonts w:ascii="Courier" w:hAnsi="Courier"/>
         </w:rPr>
-        <w:t>reducePCA.m</w:t>
-      </w:r>
-      <w:proofErr w:type="spellEnd"/>
-      <w:r>
-        <w:t xml:space="preserve">  will</w:t>
-      </w:r>
+        <w:t>imagesc</w:t>
+      </w:r>
+      <w:proofErr w:type="spellEnd"/>
       <w:proofErr w:type="gramEnd"/>
       <w:r>
-        <w:t xml:space="preserve"> then be used to reduce the dimensionality of the training data and test data by projecting onto these </w:t>
-      </w:r>
-      <w:r>
-        <w:rPr>
-          <w:i/>
-        </w:rPr>
-        <w:t>N</w:t>
-      </w:r>
-      <w:r>
-        <w:t xml:space="preserve"> </w:t>
-      </w:r>
-      <w:r>
-        <w:t xml:space="preserve">axes. It is logical to split it this way because the analysis step is only applied to the training data, whereas the dimensionality reduction will be applied to all the data. </w:t>
-      </w:r>
-    </w:p>
-    <w:p/>
-    <w:p>
-      <w:r>
-        <w:t xml:space="preserve">First perform the analysis step, </w:t>
-      </w:r>
-    </w:p>
-    <w:p/>
-    <w:p>
-      <w:pPr>
-        <w:ind w:firstLine="567"/>
-        <w:rPr>
-          <w:rFonts w:ascii="Courier" w:hAnsi="Courier"/>
-        </w:rPr>
-      </w:pPr>
-      <w:proofErr w:type="spellStart"/>
-      <w:proofErr w:type="gramStart"/>
-      <w:r>
-        <w:rPr>
-          <w:rFonts w:ascii="Courier" w:hAnsi="Courier"/>
-        </w:rPr>
-        <w:t>nAxes</w:t>
-      </w:r>
-      <w:proofErr w:type="spellEnd"/>
-      <w:proofErr w:type="gramEnd"/>
-      <w:r>
-        <w:rPr>
-          <w:rFonts w:ascii="Courier" w:hAnsi="Courier"/>
-        </w:rPr>
-        <w:t xml:space="preserve"> = 10;</w:t>
-      </w:r>
-    </w:p>
-    <w:p>
-      <w:pPr>
-        <w:ind w:firstLine="567"/>
-        <w:rPr>
-          <w:rFonts w:ascii="Courier" w:hAnsi="Courier"/>
-        </w:rPr>
-      </w:pPr>
-      <w:r>
-        <w:rPr>
-          <w:rFonts w:ascii="Courier" w:hAnsi="Courier"/>
-        </w:rPr>
-        <w:t>[</w:t>
-      </w:r>
-      <w:proofErr w:type="spellStart"/>
-      <w:proofErr w:type="gramStart"/>
-      <w:r>
-        <w:rPr>
-          <w:rFonts w:ascii="Courier" w:hAnsi="Courier"/>
-        </w:rPr>
-        <w:t>pca</w:t>
-      </w:r>
-      <w:proofErr w:type="gramEnd"/>
-      <w:r>
-        <w:rPr>
-          <w:rFonts w:ascii="Courier" w:hAnsi="Courier"/>
-        </w:rPr>
-        <w:t>_axes</w:t>
-      </w:r>
-      <w:proofErr w:type="spellEnd"/>
-      <w:r>
-        <w:rPr>
-          <w:rFonts w:ascii="Courier" w:hAnsi="Courier"/>
-        </w:rPr>
-        <w:t xml:space="preserve">, </w:t>
-      </w:r>
-      <w:proofErr w:type="spellStart"/>
-      <w:r>
-        <w:rPr>
-          <w:rFonts w:ascii="Courier" w:hAnsi="Courier"/>
-        </w:rPr>
-        <w:t>mean_vector</w:t>
-      </w:r>
-      <w:proofErr w:type="spellEnd"/>
-      <w:r>
-        <w:rPr>
-          <w:rFonts w:ascii="Courier" w:hAnsi="Courier"/>
-        </w:rPr>
-        <w:t xml:space="preserve">] = </w:t>
-      </w:r>
-      <w:proofErr w:type="spellStart"/>
-      <w:r>
-        <w:rPr>
-          <w:rFonts w:ascii="Courier" w:hAnsi="Courier"/>
-        </w:rPr>
-        <w:t>learnPCA</w:t>
-      </w:r>
-      <w:proofErr w:type="spellEnd"/>
-      <w:r>
-        <w:rPr>
-          <w:rFonts w:ascii="Courier" w:hAnsi="Courier"/>
-        </w:rPr>
-        <w:t>(</w:t>
-      </w:r>
-      <w:proofErr w:type="spellStart"/>
-      <w:r>
-        <w:rPr>
-          <w:rFonts w:ascii="Courier" w:hAnsi="Courier"/>
-        </w:rPr>
-        <w:t>train_data</w:t>
-      </w:r>
-      <w:proofErr w:type="spellEnd"/>
-      <w:r>
-        <w:rPr>
-          <w:rFonts w:ascii="Courier" w:hAnsi="Courier"/>
-        </w:rPr>
-        <w:t xml:space="preserve">, </w:t>
-      </w:r>
-      <w:proofErr w:type="spellStart"/>
-      <w:r>
-        <w:rPr>
-          <w:rFonts w:ascii="Courier" w:hAnsi="Courier"/>
-        </w:rPr>
-        <w:t>nAxes</w:t>
-      </w:r>
-      <w:proofErr w:type="spellEnd"/>
+        <w:rPr>
+          <w:rFonts w:ascii="Courier" w:hAnsi="Courier"/>
+        </w:rPr>
+        <w:t>(reshape(</w:t>
+      </w:r>
+      <w:proofErr w:type="spellStart"/>
+      <w:r>
+        <w:rPr>
+          <w:rFonts w:ascii="Courier" w:hAnsi="Courier"/>
+        </w:rPr>
+        <w:t>pca_axes</w:t>
+      </w:r>
+      <w:proofErr w:type="spellEnd"/>
+      <w:r>
+        <w:rPr>
+          <w:rFonts w:ascii="Courier" w:hAnsi="Courier"/>
+        </w:rPr>
+        <w:t>(PCA_N, :), 56, 46)</w:t>
+      </w:r>
       <w:r>
         <w:rPr>
           <w:rFonts w:ascii="Courier" w:hAnsi="Courier"/>
@@ -1151,115 +1247,13 @@
         <w:t>);</w:t>
       </w:r>
     </w:p>
-    <w:p>
-      <w:pPr>
-        <w:rPr>
-          <w:rFonts w:ascii="Courier" w:hAnsi="Courier"/>
-        </w:rPr>
-      </w:pPr>
-    </w:p>
-    <w:p>
-      <w:r>
-        <w:t xml:space="preserve">Note the program also returns the </w:t>
-      </w:r>
-      <w:proofErr w:type="spellStart"/>
-      <w:r>
-        <w:t>mean_vector</w:t>
-      </w:r>
-      <w:proofErr w:type="spellEnd"/>
-      <w:r>
-        <w:t xml:space="preserve"> – we will need this when performing the projection.  </w:t>
-      </w:r>
-    </w:p>
-    <w:p/>
-    <w:p>
-      <w:r>
-        <w:t xml:space="preserve">To display one of the PCA axes as an image (i.e. an </w:t>
-      </w:r>
-      <w:proofErr w:type="spellStart"/>
-      <w:r>
-        <w:t>eigenface</w:t>
-      </w:r>
-      <w:proofErr w:type="spellEnd"/>
-      <w:r>
-        <w:t>) you can do</w:t>
-      </w:r>
-      <w:r>
-        <w:t>,</w:t>
-      </w:r>
-    </w:p>
-    <w:p>
-      <w:r>
-        <w:t xml:space="preserve"> </w:t>
-      </w:r>
-    </w:p>
-    <w:p>
-      <w:pPr>
-        <w:ind w:firstLine="567"/>
-        <w:rPr>
-          <w:rFonts w:ascii="Courier" w:hAnsi="Courier"/>
-        </w:rPr>
-      </w:pPr>
-      <w:r>
-        <w:rPr>
-          <w:rFonts w:ascii="Courier" w:hAnsi="Courier"/>
-        </w:rPr>
-        <w:t>PCA_N = 1;</w:t>
-      </w:r>
-    </w:p>
-    <w:p>
-      <w:pPr>
-        <w:ind w:firstLine="567"/>
-        <w:rPr>
-          <w:rFonts w:ascii="Courier" w:hAnsi="Courier"/>
-        </w:rPr>
-      </w:pPr>
-      <w:proofErr w:type="spellStart"/>
-      <w:proofErr w:type="gramStart"/>
-      <w:r>
-        <w:rPr>
-          <w:rFonts w:ascii="Courier" w:hAnsi="Courier"/>
-        </w:rPr>
-        <w:t>imagesc</w:t>
-      </w:r>
-      <w:proofErr w:type="spellEnd"/>
-      <w:proofErr w:type="gramEnd"/>
-      <w:r>
-        <w:rPr>
-          <w:rFonts w:ascii="Courier" w:hAnsi="Courier"/>
-        </w:rPr>
-        <w:t>(reshape(</w:t>
-      </w:r>
-      <w:proofErr w:type="spellStart"/>
-      <w:r>
-        <w:rPr>
-          <w:rFonts w:ascii="Courier" w:hAnsi="Courier"/>
-        </w:rPr>
-        <w:t>pca_axes</w:t>
-      </w:r>
-      <w:proofErr w:type="spellEnd"/>
-      <w:r>
-        <w:rPr>
-          <w:rFonts w:ascii="Courier" w:hAnsi="Courier"/>
-        </w:rPr>
-        <w:t>(PCA_N, :), 56, 46)</w:t>
-      </w:r>
-      <w:r>
-        <w:rPr>
-          <w:rFonts w:ascii="Courier" w:hAnsi="Courier"/>
-        </w:rPr>
-        <w:t>);</w:t>
-      </w:r>
-    </w:p>
-    <w:p/>
-    <w:p>
-      <w:proofErr w:type="gramStart"/>
-      <w:r>
-        <w:t>look</w:t>
-      </w:r>
-      <w:proofErr w:type="gramEnd"/>
-      <w:r>
-        <w:t xml:space="preserve"> at the first two or three </w:t>
+    <w:p/>
+    <w:p>
+      <w:r>
+        <w:t>L</w:t>
+      </w:r>
+      <w:r>
+        <w:t xml:space="preserve">ook at the first two or three </w:t>
       </w:r>
       <w:proofErr w:type="spellStart"/>
       <w:r>
@@ -2652,7 +2646,7 @@
 </file>
 
 <file path=customXml/itemProps1.xml><?xml version="1.0" encoding="utf-8"?>
-<ds:datastoreItem xmlns:ds="http://schemas.openxmlformats.org/officeDocument/2006/customXml" ds:itemID="{FD9EA96E-1442-CE4D-B164-7CD173C5A163}">
+<ds:datastoreItem xmlns:ds="http://schemas.openxmlformats.org/officeDocument/2006/customXml" ds:itemID="{8F4FA80B-C4AE-3E49-B4E8-B15566275EFB}">
   <ds:schemaRefs>
     <ds:schemaRef ds:uri="http://schemas.openxmlformats.org/officeDocument/2006/bibliography"/>
   </ds:schemaRefs>

</xml_diff>